<commit_message>
added an else if for no change
</commit_message>
<xml_diff>
--- a/buildingPriceinc.docx
+++ b/buildingPriceinc.docx
@@ -1089,7 +1089,12 @@
     <w:p>
       <w:pPr>
         <w:sectPr>
-          <w:footerReference w:type="default" r:id="rId8"/>
+          <w:headerReference w:type="even" r:id="rId8"/>
+          <w:headerReference w:type="default" r:id="rId9"/>
+          <w:footerReference w:type="even" r:id="rId10"/>
+          <w:footerReference w:type="default" r:id="rId11"/>
+          <w:headerReference w:type="first" r:id="rId12"/>
+          <w:footerReference w:type="first" r:id="rId13"/>
           <w:pgSz w:w="15840" w:h="12240" w:orient="landscape"/>
           <w:pgMar w:top="720" w:right="720" w:bottom="720" w:left="720" w:header="720" w:footer="720" w:gutter="0"/>
           <w:cols w:space="720"/>
@@ -1535,13 +1540,7 @@
               <w:rPr>
                 <w:b w:val="0"/>
               </w:rPr>
-              <w:t>Would you like to calculate a percent change on this building?</w:t>
-            </w:r>
-            <w:r>
-              <w:rPr>
-                <w:b w:val="0"/>
-              </w:rPr>
-              <w:t xml:space="preserve">  If so, we need a name on the building.</w:t>
+              <w:t>Would you like to calculate a percent change on this building?  If so, we need a name on the building.</w:t>
             </w:r>
             <w:r>
               <w:rPr>
@@ -1861,6 +1860,7 @@
               <w:rPr>
                 <w:b w:val="0"/>
               </w:rPr>
+              <w:lastRenderedPageBreak/>
               <w:t>percentage = (difference * 100)/</w:t>
             </w:r>
             <w:proofErr w:type="spellStart"/>
@@ -1888,7 +1888,6 @@
               <w:rPr>
                 <w:b w:val="0"/>
               </w:rPr>
-              <w:lastRenderedPageBreak/>
               <w:t>if (percentage &lt; 0)</w:t>
             </w:r>
           </w:p>
@@ -2248,8 +2247,6 @@
               </w:rPr>
               <w:t xml:space="preserve"> + BR</w:t>
             </w:r>
-            <w:bookmarkStart w:id="0" w:name="_GoBack"/>
-            <w:bookmarkEnd w:id="0"/>
             <w:r>
               <w:rPr>
                 <w:b w:val="0"/>
@@ -2306,6 +2303,16 @@
   <w:p>
     <w:pPr>
       <w:pStyle w:val="Footer"/>
+    </w:pPr>
+  </w:p>
+</w:ftr>
+</file>
+
+<file path=word/footer2.xml><?xml version="1.0" encoding="utf-8"?>
+<w:ftr xmlns:wpc="http://schemas.microsoft.com/office/word/2010/wordprocessingCanvas" xmlns:mc="http://schemas.openxmlformats.org/markup-compatibility/2006" xmlns:o="urn:schemas-microsoft-com:office:office" xmlns:r="http://schemas.openxmlformats.org/officeDocument/2006/relationships" xmlns:m="http://schemas.openxmlformats.org/officeDocument/2006/math" xmlns:v="urn:schemas-microsoft-com:vml" xmlns:wp14="http://schemas.microsoft.com/office/word/2010/wordprocessingDrawing" xmlns:wp="http://schemas.openxmlformats.org/drawingml/2006/wordprocessingDrawing" xmlns:w10="urn:schemas-microsoft-com:office:word" xmlns:w="http://schemas.openxmlformats.org/wordprocessingml/2006/main" xmlns:w14="http://schemas.microsoft.com/office/word/2010/wordml" xmlns:wpg="http://schemas.microsoft.com/office/word/2010/wordprocessingGroup" xmlns:wpi="http://schemas.microsoft.com/office/word/2010/wordprocessingInk" xmlns:wne="http://schemas.microsoft.com/office/word/2006/wordml" xmlns:wps="http://schemas.microsoft.com/office/word/2010/wordprocessingShape" mc:Ignorable="w14 wp14">
+  <w:p>
+    <w:pPr>
+      <w:pStyle w:val="Footer"/>
       <w:jc w:val="center"/>
       <w:rPr>
         <w:b/>
@@ -2334,7 +2341,7 @@
         <w:b/>
         <w:noProof/>
       </w:rPr>
-      <w:t>Document3</w:t>
+      <w:t>buildingPriceinc</w:t>
     </w:r>
     <w:r>
       <w:rPr>
@@ -2342,6 +2349,18 @@
       </w:rPr>
       <w:fldChar w:fldCharType="end"/>
     </w:r>
+    <w:bookmarkStart w:id="0" w:name="_GoBack"/>
+    <w:bookmarkEnd w:id="0"/>
+  </w:p>
+</w:ftr>
+</file>
+
+<file path=word/footer3.xml><?xml version="1.0" encoding="utf-8"?>
+<w:ftr xmlns:wpc="http://schemas.microsoft.com/office/word/2010/wordprocessingCanvas" xmlns:mc="http://schemas.openxmlformats.org/markup-compatibility/2006" xmlns:o="urn:schemas-microsoft-com:office:office" xmlns:r="http://schemas.openxmlformats.org/officeDocument/2006/relationships" xmlns:m="http://schemas.openxmlformats.org/officeDocument/2006/math" xmlns:v="urn:schemas-microsoft-com:vml" xmlns:wp14="http://schemas.microsoft.com/office/word/2010/wordprocessingDrawing" xmlns:wp="http://schemas.openxmlformats.org/drawingml/2006/wordprocessingDrawing" xmlns:w10="urn:schemas-microsoft-com:office:word" xmlns:w="http://schemas.openxmlformats.org/wordprocessingml/2006/main" xmlns:w14="http://schemas.microsoft.com/office/word/2010/wordml" xmlns:wpg="http://schemas.microsoft.com/office/word/2010/wordprocessingGroup" xmlns:wpi="http://schemas.microsoft.com/office/word/2010/wordprocessingInk" xmlns:wne="http://schemas.microsoft.com/office/word/2006/wordml" xmlns:wps="http://schemas.microsoft.com/office/word/2010/wordprocessingShape" mc:Ignorable="w14 wp14">
+  <w:p>
+    <w:pPr>
+      <w:pStyle w:val="Footer"/>
+    </w:pPr>
   </w:p>
 </w:ftr>
 </file>
@@ -2369,6 +2388,36 @@
     </w:p>
   </w:footnote>
 </w:footnotes>
+</file>
+
+<file path=word/header1.xml><?xml version="1.0" encoding="utf-8"?>
+<w:hdr xmlns:wpc="http://schemas.microsoft.com/office/word/2010/wordprocessingCanvas" xmlns:mc="http://schemas.openxmlformats.org/markup-compatibility/2006" xmlns:o="urn:schemas-microsoft-com:office:office" xmlns:r="http://schemas.openxmlformats.org/officeDocument/2006/relationships" xmlns:m="http://schemas.openxmlformats.org/officeDocument/2006/math" xmlns:v="urn:schemas-microsoft-com:vml" xmlns:wp14="http://schemas.microsoft.com/office/word/2010/wordprocessingDrawing" xmlns:wp="http://schemas.openxmlformats.org/drawingml/2006/wordprocessingDrawing" xmlns:w10="urn:schemas-microsoft-com:office:word" xmlns:w="http://schemas.openxmlformats.org/wordprocessingml/2006/main" xmlns:w14="http://schemas.microsoft.com/office/word/2010/wordml" xmlns:wpg="http://schemas.microsoft.com/office/word/2010/wordprocessingGroup" xmlns:wpi="http://schemas.microsoft.com/office/word/2010/wordprocessingInk" xmlns:wne="http://schemas.microsoft.com/office/word/2006/wordml" xmlns:wps="http://schemas.microsoft.com/office/word/2010/wordprocessingShape" mc:Ignorable="w14 wp14">
+  <w:p>
+    <w:pPr>
+      <w:pStyle w:val="Header"/>
+    </w:pPr>
+  </w:p>
+</w:hdr>
+</file>
+
+<file path=word/header2.xml><?xml version="1.0" encoding="utf-8"?>
+<w:hdr xmlns:wpc="http://schemas.microsoft.com/office/word/2010/wordprocessingCanvas" xmlns:mc="http://schemas.openxmlformats.org/markup-compatibility/2006" xmlns:o="urn:schemas-microsoft-com:office:office" xmlns:r="http://schemas.openxmlformats.org/officeDocument/2006/relationships" xmlns:m="http://schemas.openxmlformats.org/officeDocument/2006/math" xmlns:v="urn:schemas-microsoft-com:vml" xmlns:wp14="http://schemas.microsoft.com/office/word/2010/wordprocessingDrawing" xmlns:wp="http://schemas.openxmlformats.org/drawingml/2006/wordprocessingDrawing" xmlns:w10="urn:schemas-microsoft-com:office:word" xmlns:w="http://schemas.openxmlformats.org/wordprocessingml/2006/main" xmlns:w14="http://schemas.microsoft.com/office/word/2010/wordml" xmlns:wpg="http://schemas.microsoft.com/office/word/2010/wordprocessingGroup" xmlns:wpi="http://schemas.microsoft.com/office/word/2010/wordprocessingInk" xmlns:wne="http://schemas.microsoft.com/office/word/2006/wordml" xmlns:wps="http://schemas.microsoft.com/office/word/2010/wordprocessingShape" mc:Ignorable="w14 wp14">
+  <w:p>
+    <w:pPr>
+      <w:pStyle w:val="Header"/>
+    </w:pPr>
+  </w:p>
+</w:hdr>
+</file>
+
+<file path=word/header3.xml><?xml version="1.0" encoding="utf-8"?>
+<w:hdr xmlns:wpc="http://schemas.microsoft.com/office/word/2010/wordprocessingCanvas" xmlns:mc="http://schemas.openxmlformats.org/markup-compatibility/2006" xmlns:o="urn:schemas-microsoft-com:office:office" xmlns:r="http://schemas.openxmlformats.org/officeDocument/2006/relationships" xmlns:m="http://schemas.openxmlformats.org/officeDocument/2006/math" xmlns:v="urn:schemas-microsoft-com:vml" xmlns:wp14="http://schemas.microsoft.com/office/word/2010/wordprocessingDrawing" xmlns:wp="http://schemas.openxmlformats.org/drawingml/2006/wordprocessingDrawing" xmlns:w10="urn:schemas-microsoft-com:office:word" xmlns:w="http://schemas.openxmlformats.org/wordprocessingml/2006/main" xmlns:w14="http://schemas.microsoft.com/office/word/2010/wordml" xmlns:wpg="http://schemas.microsoft.com/office/word/2010/wordprocessingGroup" xmlns:wpi="http://schemas.microsoft.com/office/word/2010/wordprocessingInk" xmlns:wne="http://schemas.microsoft.com/office/word/2006/wordml" xmlns:wps="http://schemas.microsoft.com/office/word/2010/wordprocessingShape" mc:Ignorable="w14 wp14">
+  <w:p>
+    <w:pPr>
+      <w:pStyle w:val="Header"/>
+    </w:pPr>
+  </w:p>
+</w:hdr>
 </file>
 
 <file path=word/styles.xml><?xml version="1.0" encoding="utf-8"?>
@@ -3637,7 +3686,7 @@
 </file>
 
 <file path=customXml/itemProps1.xml><?xml version="1.0" encoding="utf-8"?>
-<ds:datastoreItem xmlns:ds="http://schemas.openxmlformats.org/officeDocument/2006/customXml" ds:itemID="{71A9D63A-B258-4897-A8C7-7A56314367A0}">
+<ds:datastoreItem xmlns:ds="http://schemas.openxmlformats.org/officeDocument/2006/customXml" ds:itemID="{77B264B0-70E2-476B-AA85-9EF1B6B1F149}">
   <ds:schemaRefs>
     <ds:schemaRef ds:uri="http://schemas.openxmlformats.org/officeDocument/2006/bibliography"/>
   </ds:schemaRefs>

</xml_diff>